<commit_message>
worked on the user manual
</commit_message>
<xml_diff>
--- a/User_Manual/User_Manual_fisheye.docx
+++ b/User_Manual/User_Manual_fisheye.docx
@@ -457,7 +457,7 @@
           <w:sz w:val="28"/>
           <w:szCs w:val="28"/>
         </w:rPr>
-        <w:t>05</w:t>
+        <w:t>30</w:t>
       </w:r>
     </w:p>
     <w:p>
@@ -707,6 +707,7 @@
       <w:r>
         <w:rPr>
           <w:rFonts w:asciiTheme="majorHAnsi" w:hAnsiTheme="majorHAnsi"/>
+          <w:noProof/>
           <w:sz w:val="24"/>
           <w:szCs w:val="24"/>
         </w:rPr>
@@ -782,6 +783,9 @@
         </w:drawing>
       </w:r>
       <w:r>
+        <w:rPr>
+          <w:noProof/>
+        </w:rPr>
         <w:drawing>
           <wp:anchor distT="0" distB="0" distL="114300" distR="114300" simplePos="0" relativeHeight="251659263" behindDoc="0" locked="0" layoutInCell="1" allowOverlap="1" wp14:anchorId="166E5769" wp14:editId="2F4838AE">
             <wp:simplePos x="0" y="0"/>
@@ -908,29 +912,8 @@
           <w:sz w:val="24"/>
           <w:szCs w:val="24"/>
         </w:rPr>
-        <w:t>Astrometry.net account (</w:t>
-      </w:r>
-      <w:hyperlink r:id="rId12" w:history="1">
-        <w:r>
-          <w:rPr>
-            <w:rStyle w:val="Hyperlink"/>
-            <w:rFonts w:asciiTheme="majorHAnsi" w:hAnsiTheme="majorHAnsi"/>
-            <w:sz w:val="24"/>
-            <w:szCs w:val="24"/>
-          </w:rPr>
-          <w:t>http://nova.astrometry.net/</w:t>
-        </w:r>
-      </w:hyperlink>
-      <w:r>
-        <w:rPr>
-          <w:rFonts w:asciiTheme="majorHAnsi" w:hAnsiTheme="majorHAnsi"/>
-          <w:sz w:val="24"/>
-          <w:szCs w:val="24"/>
-        </w:rPr>
-        <w:t>)</w:t>
-      </w:r>
-      <w:bookmarkStart w:id="0" w:name="_GoBack"/>
-      <w:bookmarkEnd w:id="0"/>
+        <w:t>Astrometry.net account</w:t>
+      </w:r>
     </w:p>
     <w:p>
       <w:pPr>
@@ -984,7 +967,7 @@
                     </pic:cNvPicPr>
                   </pic:nvPicPr>
                   <pic:blipFill>
-                    <a:blip r:embed="rId13" cstate="print">
+                    <a:blip r:embed="rId12" cstate="print">
                       <a:extLst>
                         <a:ext uri="{28A0092B-C50C-407E-A947-70E740481C1C}">
                           <a14:useLocalDpi xmlns:a14="http://schemas.microsoft.com/office/drawing/2010/main" val="0"/>
@@ -1051,7 +1034,7 @@
                     </pic:cNvPicPr>
                   </pic:nvPicPr>
                   <pic:blipFill>
-                    <a:blip r:embed="rId14" cstate="print">
+                    <a:blip r:embed="rId13" cstate="print">
                       <a:extLst>
                         <a:ext uri="{28A0092B-C50C-407E-A947-70E740481C1C}">
                           <a14:useLocalDpi xmlns:a14="http://schemas.microsoft.com/office/drawing/2010/main" val="0"/>
@@ -1161,6 +1144,16 @@
     </w:p>
     <w:p>
       <w:pPr>
+        <w:pStyle w:val="ListParagraph"/>
+        <w:rPr>
+          <w:rFonts w:asciiTheme="majorHAnsi" w:hAnsiTheme="majorHAnsi"/>
+          <w:sz w:val="24"/>
+          <w:szCs w:val="24"/>
+        </w:rPr>
+      </w:pPr>
+    </w:p>
+    <w:p>
+      <w:pPr>
         <w:rPr>
           <w:rFonts w:asciiTheme="majorHAnsi" w:hAnsiTheme="majorHAnsi"/>
           <w:b/>
@@ -1179,6 +1172,183 @@
         </w:rPr>
         <w:t xml:space="preserve">II. Setting up for running a data set: </w:t>
       </w:r>
+    </w:p>
+    <w:p>
+      <w:pPr>
+        <w:pStyle w:val="ListParagraph"/>
+        <w:numPr>
+          <w:ilvl w:val="0"/>
+          <w:numId w:val="11"/>
+        </w:numPr>
+        <w:rPr>
+          <w:rFonts w:asciiTheme="majorHAnsi" w:hAnsiTheme="majorHAnsi"/>
+          <w:sz w:val="24"/>
+          <w:szCs w:val="24"/>
+        </w:rPr>
+      </w:pPr>
+      <w:r>
+        <w:rPr>
+          <w:rFonts w:asciiTheme="majorHAnsi" w:hAnsiTheme="majorHAnsi"/>
+          <w:sz w:val="24"/>
+          <w:szCs w:val="24"/>
+        </w:rPr>
+        <w:t>Install Anaconda (</w:t>
+      </w:r>
+      <w:hyperlink r:id="rId14" w:history="1">
+        <w:r>
+          <w:rPr>
+            <w:rStyle w:val="Hyperlink"/>
+            <w:rFonts w:asciiTheme="majorHAnsi" w:hAnsiTheme="majorHAnsi"/>
+            <w:sz w:val="24"/>
+            <w:szCs w:val="24"/>
+          </w:rPr>
+          <w:t>https://www.anaconda.com/</w:t>
+        </w:r>
+      </w:hyperlink>
+      <w:r>
+        <w:rPr>
+          <w:rFonts w:asciiTheme="majorHAnsi" w:hAnsiTheme="majorHAnsi"/>
+          <w:sz w:val="24"/>
+          <w:szCs w:val="24"/>
+        </w:rPr>
+        <w:t>) with Python 3</w:t>
+      </w:r>
+    </w:p>
+    <w:p>
+      <w:pPr>
+        <w:pStyle w:val="ListParagraph"/>
+        <w:numPr>
+          <w:ilvl w:val="0"/>
+          <w:numId w:val="11"/>
+        </w:numPr>
+        <w:rPr>
+          <w:rFonts w:asciiTheme="majorHAnsi" w:hAnsiTheme="majorHAnsi"/>
+          <w:sz w:val="24"/>
+          <w:szCs w:val="24"/>
+        </w:rPr>
+      </w:pPr>
+      <w:r>
+        <w:rPr>
+          <w:rFonts w:asciiTheme="majorHAnsi" w:hAnsiTheme="majorHAnsi"/>
+          <w:sz w:val="24"/>
+          <w:szCs w:val="24"/>
+        </w:rPr>
+        <w:t>Create an account on Astrometry.net (</w:t>
+      </w:r>
+      <w:hyperlink r:id="rId15" w:history="1">
+        <w:r>
+          <w:rPr>
+            <w:rStyle w:val="Hyperlink"/>
+            <w:rFonts w:asciiTheme="majorHAnsi" w:hAnsiTheme="majorHAnsi"/>
+            <w:sz w:val="24"/>
+            <w:szCs w:val="24"/>
+          </w:rPr>
+          <w:t>http://nova.astrometry.net/</w:t>
+        </w:r>
+      </w:hyperlink>
+      <w:r>
+        <w:rPr>
+          <w:rFonts w:asciiTheme="majorHAnsi" w:hAnsiTheme="majorHAnsi"/>
+          <w:sz w:val="24"/>
+          <w:szCs w:val="24"/>
+        </w:rPr>
+        <w:t xml:space="preserve">). Find the API key under the API tab. You’ll need this API key for processing the data. </w:t>
+      </w:r>
+    </w:p>
+    <w:p>
+      <w:pPr>
+        <w:pStyle w:val="ListParagraph"/>
+        <w:numPr>
+          <w:ilvl w:val="0"/>
+          <w:numId w:val="11"/>
+        </w:numPr>
+        <w:rPr>
+          <w:rFonts w:asciiTheme="majorHAnsi" w:hAnsiTheme="majorHAnsi"/>
+          <w:sz w:val="24"/>
+          <w:szCs w:val="24"/>
+        </w:rPr>
+      </w:pPr>
+      <w:r>
+        <w:rPr>
+          <w:rFonts w:asciiTheme="majorHAnsi" w:hAnsiTheme="majorHAnsi"/>
+          <w:sz w:val="24"/>
+          <w:szCs w:val="24"/>
+        </w:rPr>
+        <w:t>Checkout the code from GitHub</w:t>
+      </w:r>
+      <w:bookmarkStart w:id="0" w:name="_GoBack"/>
+      <w:bookmarkEnd w:id="0"/>
+    </w:p>
+    <w:p>
+      <w:pPr>
+        <w:pStyle w:val="ListParagraph"/>
+        <w:numPr>
+          <w:ilvl w:val="1"/>
+          <w:numId w:val="11"/>
+        </w:numPr>
+        <w:rPr>
+          <w:rFonts w:asciiTheme="majorHAnsi" w:hAnsiTheme="majorHAnsi"/>
+          <w:sz w:val="24"/>
+          <w:szCs w:val="24"/>
+        </w:rPr>
+      </w:pPr>
+      <w:r>
+        <w:rPr>
+          <w:rFonts w:asciiTheme="majorHAnsi" w:hAnsiTheme="majorHAnsi"/>
+          <w:sz w:val="24"/>
+          <w:szCs w:val="24"/>
+        </w:rPr>
+        <w:t xml:space="preserve">Introduction to Git </w:t>
+      </w:r>
+      <w:r>
+        <w:rPr>
+          <w:rFonts w:asciiTheme="majorHAnsi" w:hAnsiTheme="majorHAnsi"/>
+          <w:sz w:val="24"/>
+          <w:szCs w:val="24"/>
+        </w:rPr>
+        <w:t>–</w:t>
+      </w:r>
+      <w:r>
+        <w:rPr>
+          <w:rFonts w:asciiTheme="majorHAnsi" w:hAnsiTheme="majorHAnsi"/>
+          <w:sz w:val="24"/>
+          <w:szCs w:val="24"/>
+        </w:rPr>
+        <w:t xml:space="preserve"> Branching and Merging</w:t>
+      </w:r>
+      <w:r>
+        <w:rPr>
+          <w:rFonts w:asciiTheme="majorHAnsi" w:hAnsiTheme="majorHAnsi"/>
+          <w:sz w:val="24"/>
+          <w:szCs w:val="24"/>
+        </w:rPr>
+        <w:t xml:space="preserve">: </w:t>
+      </w:r>
+      <w:hyperlink r:id="rId16" w:history="1">
+        <w:r>
+          <w:rPr>
+            <w:rStyle w:val="Hyperlink"/>
+            <w:rFonts w:asciiTheme="majorHAnsi" w:hAnsiTheme="majorHAnsi"/>
+            <w:sz w:val="24"/>
+            <w:szCs w:val="24"/>
+          </w:rPr>
+          <w:t>https://www.youtube.com/watch?v=FyAAIHHClqI</w:t>
+        </w:r>
+      </w:hyperlink>
+    </w:p>
+    <w:p>
+      <w:pPr>
+        <w:pStyle w:val="ListParagraph"/>
+        <w:numPr>
+          <w:ilvl w:val="1"/>
+          <w:numId w:val="11"/>
+        </w:numPr>
+        <w:rPr>
+          <w:rFonts w:asciiTheme="majorHAnsi" w:hAnsiTheme="majorHAnsi"/>
+          <w:sz w:val="24"/>
+          <w:szCs w:val="24"/>
+        </w:rPr>
+      </w:pPr>
     </w:p>
     <w:p>
       <w:pPr>
@@ -2050,23 +2220,7 @@
                                   <w:rFonts w:eastAsia="Calibri"/>
                                   <w:color w:val="BF9000"/>
                                 </w:rPr>
-                                <w:t>(</w:t>
-                              </w:r>
-                              <w:proofErr w:type="spellStart"/>
-                              <w:r>
-                                <w:rPr>
-                                  <w:rFonts w:eastAsia="Calibri"/>
-                                  <w:color w:val="BF9000"/>
-                                </w:rPr>
-                                <w:t>zeropoint</w:t>
-                              </w:r>
-                              <w:proofErr w:type="spellEnd"/>
-                              <w:r>
-                                <w:rPr>
-                                  <w:rFonts w:eastAsia="Calibri"/>
-                                  <w:color w:val="BF9000"/>
-                                </w:rPr>
-                                <w:t xml:space="preserve"> </w:t>
+                                <w:t xml:space="preserve">(zeropoint </w:t>
                               </w:r>
                               <w:r>
                                 <w:rPr>
@@ -3525,23 +3679,7 @@
                             <w:rFonts w:eastAsia="Calibri"/>
                             <w:color w:val="BF9000"/>
                           </w:rPr>
-                          <w:t>(</w:t>
-                        </w:r>
-                        <w:proofErr w:type="spellStart"/>
-                        <w:r>
-                          <w:rPr>
-                            <w:rFonts w:eastAsia="Calibri"/>
-                            <w:color w:val="BF9000"/>
-                          </w:rPr>
-                          <w:t>zeropoint</w:t>
-                        </w:r>
-                        <w:proofErr w:type="spellEnd"/>
-                        <w:r>
-                          <w:rPr>
-                            <w:rFonts w:eastAsia="Calibri"/>
-                            <w:color w:val="BF9000"/>
-                          </w:rPr>
-                          <w:t xml:space="preserve"> </w:t>
+                          <w:t xml:space="preserve">(zeropoint </w:t>
                         </w:r>
                         <w:r>
                           <w:rPr>
@@ -4075,19 +4213,8 @@
           <w:sz w:val="32"/>
           <w:szCs w:val="32"/>
         </w:rPr>
-        <w:t xml:space="preserve">easure </w:t>
-      </w:r>
-      <w:proofErr w:type="spellStart"/>
-      <w:r>
-        <w:rPr>
-          <w:rFonts w:asciiTheme="majorHAnsi" w:hAnsiTheme="majorHAnsi"/>
-          <w:bCs/>
-          <w:sz w:val="32"/>
-          <w:szCs w:val="32"/>
-        </w:rPr>
-        <w:t>zeropoint</w:t>
-      </w:r>
-      <w:proofErr w:type="spellEnd"/>
+        <w:t>easure zeropoint</w:t>
+      </w:r>
       <w:r>
         <w:rPr>
           <w:rFonts w:asciiTheme="majorHAnsi" w:hAnsiTheme="majorHAnsi"/>
@@ -4184,23 +4311,7 @@
           <w:sz w:val="32"/>
           <w:szCs w:val="32"/>
         </w:rPr>
-        <w:t xml:space="preserve">, save the following files in </w:t>
-      </w:r>
-      <w:proofErr w:type="spellStart"/>
-      <w:r>
-        <w:rPr>
-          <w:sz w:val="32"/>
-          <w:szCs w:val="32"/>
-        </w:rPr>
-        <w:t>Calibration_files</w:t>
-      </w:r>
-      <w:proofErr w:type="spellEnd"/>
-      <w:r>
-        <w:rPr>
-          <w:sz w:val="32"/>
-          <w:szCs w:val="32"/>
-        </w:rPr>
-        <w:t xml:space="preserve"> folder</w:t>
+        <w:t>, save the following files in Calibration_files folder</w:t>
       </w:r>
       <w:r>
         <w:rPr>
@@ -4447,17 +4558,8 @@
           <w:sz w:val="32"/>
           <w:szCs w:val="32"/>
         </w:rPr>
-        <w:t xml:space="preserve">Measure </w:t>
-      </w:r>
-      <w:proofErr w:type="spellStart"/>
-      <w:r>
-        <w:rPr>
-          <w:sz w:val="32"/>
-          <w:szCs w:val="32"/>
-        </w:rPr>
-        <w:t>Zeropoint</w:t>
-      </w:r>
-      <w:proofErr w:type="spellEnd"/>
+        <w:t>Measure Zeropoint</w:t>
+      </w:r>
     </w:p>
     <w:p>
       <w:pPr>
@@ -4504,47 +4606,7 @@
           <w:sz w:val="32"/>
           <w:szCs w:val="32"/>
         </w:rPr>
-        <w:t xml:space="preserve">Enter the file name to be used in determining the </w:t>
-      </w:r>
-      <w:proofErr w:type="spellStart"/>
-      <w:r>
-        <w:rPr>
-          <w:rFonts w:asciiTheme="majorHAnsi" w:hAnsiTheme="majorHAnsi"/>
-          <w:bCs/>
-          <w:sz w:val="32"/>
-          <w:szCs w:val="32"/>
-        </w:rPr>
-        <w:t>zeropoint</w:t>
-      </w:r>
-      <w:proofErr w:type="spellEnd"/>
-      <w:r>
-        <w:rPr>
-          <w:rFonts w:asciiTheme="majorHAnsi" w:hAnsiTheme="majorHAnsi"/>
-          <w:bCs/>
-          <w:sz w:val="32"/>
-          <w:szCs w:val="32"/>
-        </w:rPr>
-        <w:t xml:space="preserve"> in filepath.py under </w:t>
-      </w:r>
-      <w:proofErr w:type="spellStart"/>
-      <w:r>
-        <w:rPr>
-          <w:rFonts w:asciiTheme="majorHAnsi" w:hAnsiTheme="majorHAnsi"/>
-          <w:bCs/>
-          <w:sz w:val="32"/>
-          <w:szCs w:val="32"/>
-        </w:rPr>
-        <w:t>measure_zeropoint</w:t>
-      </w:r>
-      <w:proofErr w:type="spellEnd"/>
-      <w:r>
-        <w:rPr>
-          <w:rFonts w:asciiTheme="majorHAnsi" w:hAnsiTheme="majorHAnsi"/>
-          <w:bCs/>
-          <w:sz w:val="32"/>
-          <w:szCs w:val="32"/>
-        </w:rPr>
-        <w:t xml:space="preserve"> </w:t>
+        <w:t xml:space="preserve">Enter the file name to be used in determining the zeropoint in filepath.py under measure_zeropoint </w:t>
       </w:r>
     </w:p>
     <w:p>
@@ -4570,7 +4632,6 @@
         </w:rPr>
         <w:t xml:space="preserve">Run reduction.py, reduced image should be saved in </w:t>
       </w:r>
-      <w:proofErr w:type="spellStart"/>
       <w:r>
         <w:rPr>
           <w:rFonts w:asciiTheme="majorHAnsi" w:hAnsiTheme="majorHAnsi"/>
@@ -4580,7 +4641,6 @@
         </w:rPr>
         <w:t>filepath.data_cal</w:t>
       </w:r>
-      <w:proofErr w:type="spellEnd"/>
     </w:p>
     <w:p>
       <w:pPr>
@@ -4696,39 +4756,7 @@
           <w:sz w:val="32"/>
           <w:szCs w:val="32"/>
         </w:rPr>
-        <w:t xml:space="preserve">(Optional)If you would like to measure the </w:t>
-      </w:r>
-      <w:proofErr w:type="spellStart"/>
-      <w:r>
-        <w:rPr>
-          <w:sz w:val="32"/>
-          <w:szCs w:val="32"/>
-        </w:rPr>
-        <w:t>zeropoint</w:t>
-      </w:r>
-      <w:proofErr w:type="spellEnd"/>
-      <w:r>
-        <w:rPr>
-          <w:sz w:val="32"/>
-          <w:szCs w:val="32"/>
-        </w:rPr>
-        <w:t xml:space="preserve">, extinction coefficient, and the center coordinate, set </w:t>
-      </w:r>
-      <w:proofErr w:type="spellStart"/>
-      <w:r>
-        <w:rPr>
-          <w:sz w:val="32"/>
-          <w:szCs w:val="32"/>
-        </w:rPr>
-        <w:t>measure_reference</w:t>
-      </w:r>
-      <w:proofErr w:type="spellEnd"/>
-      <w:r>
-        <w:rPr>
-          <w:sz w:val="32"/>
-          <w:szCs w:val="32"/>
-        </w:rPr>
-        <w:t xml:space="preserve"> = ‘yes’ and </w:t>
+        <w:t xml:space="preserve">(Optional)If you would like to measure the zeropoint, extinction coefficient, and the center coordinate, set measure_reference = ‘yes’ and </w:t>
       </w:r>
       <w:r>
         <w:rPr>
@@ -4913,7 +4941,7 @@
       </w:r>
     </w:p>
     <w:sectPr>
-      <w:footerReference w:type="default" r:id="rId15"/>
+      <w:footerReference w:type="default" r:id="rId17"/>
       <w:pgSz w:w="12240" w:h="15840"/>
       <w:pgMar w:top="1440" w:right="1440" w:bottom="1440" w:left="1440" w:header="720" w:footer="720" w:gutter="0"/>
       <w:cols w:space="720"/>
@@ -5210,6 +5238,95 @@
     </w:lvl>
   </w:abstractNum>
   <w:abstractNum w:abstractNumId="2" w15:restartNumberingAfterBreak="0">
+    <w:nsid w:val="049A35A9"/>
+    <w:multiLevelType w:val="hybridMultilevel"/>
+    <w:tmpl w:val="7714C2CA"/>
+    <w:lvl w:ilvl="0" w:tplc="0409000F">
+      <w:start w:val="1"/>
+      <w:numFmt w:val="decimal"/>
+      <w:lvlText w:val="%1."/>
+      <w:lvlJc w:val="left"/>
+      <w:pPr>
+        <w:ind w:left="720" w:hanging="360"/>
+      </w:pPr>
+      <w:rPr>
+        <w:rFonts w:hint="default"/>
+      </w:rPr>
+    </w:lvl>
+    <w:lvl w:ilvl="1" w:tplc="04090019" w:tentative="1">
+      <w:start w:val="1"/>
+      <w:numFmt w:val="lowerLetter"/>
+      <w:lvlText w:val="%2."/>
+      <w:lvlJc w:val="left"/>
+      <w:pPr>
+        <w:ind w:left="1440" w:hanging="360"/>
+      </w:pPr>
+    </w:lvl>
+    <w:lvl w:ilvl="2" w:tplc="0409001B" w:tentative="1">
+      <w:start w:val="1"/>
+      <w:numFmt w:val="lowerRoman"/>
+      <w:lvlText w:val="%3."/>
+      <w:lvlJc w:val="right"/>
+      <w:pPr>
+        <w:ind w:left="2160" w:hanging="180"/>
+      </w:pPr>
+    </w:lvl>
+    <w:lvl w:ilvl="3" w:tplc="0409000F" w:tentative="1">
+      <w:start w:val="1"/>
+      <w:numFmt w:val="decimal"/>
+      <w:lvlText w:val="%4."/>
+      <w:lvlJc w:val="left"/>
+      <w:pPr>
+        <w:ind w:left="2880" w:hanging="360"/>
+      </w:pPr>
+    </w:lvl>
+    <w:lvl w:ilvl="4" w:tplc="04090019" w:tentative="1">
+      <w:start w:val="1"/>
+      <w:numFmt w:val="lowerLetter"/>
+      <w:lvlText w:val="%5."/>
+      <w:lvlJc w:val="left"/>
+      <w:pPr>
+        <w:ind w:left="3600" w:hanging="360"/>
+      </w:pPr>
+    </w:lvl>
+    <w:lvl w:ilvl="5" w:tplc="0409001B" w:tentative="1">
+      <w:start w:val="1"/>
+      <w:numFmt w:val="lowerRoman"/>
+      <w:lvlText w:val="%6."/>
+      <w:lvlJc w:val="right"/>
+      <w:pPr>
+        <w:ind w:left="4320" w:hanging="180"/>
+      </w:pPr>
+    </w:lvl>
+    <w:lvl w:ilvl="6" w:tplc="0409000F" w:tentative="1">
+      <w:start w:val="1"/>
+      <w:numFmt w:val="decimal"/>
+      <w:lvlText w:val="%7."/>
+      <w:lvlJc w:val="left"/>
+      <w:pPr>
+        <w:ind w:left="5040" w:hanging="360"/>
+      </w:pPr>
+    </w:lvl>
+    <w:lvl w:ilvl="7" w:tplc="04090019" w:tentative="1">
+      <w:start w:val="1"/>
+      <w:numFmt w:val="lowerLetter"/>
+      <w:lvlText w:val="%8."/>
+      <w:lvlJc w:val="left"/>
+      <w:pPr>
+        <w:ind w:left="5760" w:hanging="360"/>
+      </w:pPr>
+    </w:lvl>
+    <w:lvl w:ilvl="8" w:tplc="0409001B" w:tentative="1">
+      <w:start w:val="1"/>
+      <w:numFmt w:val="lowerRoman"/>
+      <w:lvlText w:val="%9."/>
+      <w:lvlJc w:val="right"/>
+      <w:pPr>
+        <w:ind w:left="6480" w:hanging="180"/>
+      </w:pPr>
+    </w:lvl>
+  </w:abstractNum>
+  <w:abstractNum w:abstractNumId="3" w15:restartNumberingAfterBreak="0">
     <w:nsid w:val="07AC76B4"/>
     <w:multiLevelType w:val="hybridMultilevel"/>
     <w:tmpl w:val="0442BD7E"/>
@@ -5298,7 +5415,7 @@
       </w:pPr>
     </w:lvl>
   </w:abstractNum>
-  <w:abstractNum w:abstractNumId="3" w15:restartNumberingAfterBreak="0">
+  <w:abstractNum w:abstractNumId="4" w15:restartNumberingAfterBreak="0">
     <w:nsid w:val="08C929D3"/>
     <w:multiLevelType w:val="hybridMultilevel"/>
     <w:tmpl w:val="7CC6395C"/>
@@ -5387,7 +5504,120 @@
       </w:pPr>
     </w:lvl>
   </w:abstractNum>
-  <w:abstractNum w:abstractNumId="4" w15:restartNumberingAfterBreak="0">
+  <w:abstractNum w:abstractNumId="5" w15:restartNumberingAfterBreak="0">
+    <w:nsid w:val="0C4F6A23"/>
+    <w:multiLevelType w:val="hybridMultilevel"/>
+    <w:tmpl w:val="9FE6B896"/>
+    <w:lvl w:ilvl="0" w:tplc="0409000F">
+      <w:start w:val="1"/>
+      <w:numFmt w:val="decimal"/>
+      <w:lvlText w:val="%1."/>
+      <w:lvlJc w:val="left"/>
+      <w:pPr>
+        <w:ind w:left="720" w:hanging="360"/>
+      </w:pPr>
+      <w:rPr>
+        <w:rFonts w:hint="default"/>
+      </w:rPr>
+    </w:lvl>
+    <w:lvl w:ilvl="1" w:tplc="04090003">
+      <w:start w:val="1"/>
+      <w:numFmt w:val="bullet"/>
+      <w:lvlText w:val="o"/>
+      <w:lvlJc w:val="left"/>
+      <w:pPr>
+        <w:ind w:left="1440" w:hanging="360"/>
+      </w:pPr>
+      <w:rPr>
+        <w:rFonts w:ascii="Courier New" w:hAnsi="Courier New" w:cs="Courier New" w:hint="default"/>
+      </w:rPr>
+    </w:lvl>
+    <w:lvl w:ilvl="2" w:tplc="04090005" w:tentative="1">
+      <w:start w:val="1"/>
+      <w:numFmt w:val="bullet"/>
+      <w:lvlText w:val=""/>
+      <w:lvlJc w:val="left"/>
+      <w:pPr>
+        <w:ind w:left="2160" w:hanging="360"/>
+      </w:pPr>
+      <w:rPr>
+        <w:rFonts w:ascii="Wingdings" w:hAnsi="Wingdings" w:hint="default"/>
+      </w:rPr>
+    </w:lvl>
+    <w:lvl w:ilvl="3" w:tplc="04090001" w:tentative="1">
+      <w:start w:val="1"/>
+      <w:numFmt w:val="bullet"/>
+      <w:lvlText w:val=""/>
+      <w:lvlJc w:val="left"/>
+      <w:pPr>
+        <w:ind w:left="2880" w:hanging="360"/>
+      </w:pPr>
+      <w:rPr>
+        <w:rFonts w:ascii="Symbol" w:hAnsi="Symbol" w:hint="default"/>
+      </w:rPr>
+    </w:lvl>
+    <w:lvl w:ilvl="4" w:tplc="04090003" w:tentative="1">
+      <w:start w:val="1"/>
+      <w:numFmt w:val="bullet"/>
+      <w:lvlText w:val="o"/>
+      <w:lvlJc w:val="left"/>
+      <w:pPr>
+        <w:ind w:left="3600" w:hanging="360"/>
+      </w:pPr>
+      <w:rPr>
+        <w:rFonts w:ascii="Courier New" w:hAnsi="Courier New" w:cs="Courier New" w:hint="default"/>
+      </w:rPr>
+    </w:lvl>
+    <w:lvl w:ilvl="5" w:tplc="04090005" w:tentative="1">
+      <w:start w:val="1"/>
+      <w:numFmt w:val="bullet"/>
+      <w:lvlText w:val=""/>
+      <w:lvlJc w:val="left"/>
+      <w:pPr>
+        <w:ind w:left="4320" w:hanging="360"/>
+      </w:pPr>
+      <w:rPr>
+        <w:rFonts w:ascii="Wingdings" w:hAnsi="Wingdings" w:hint="default"/>
+      </w:rPr>
+    </w:lvl>
+    <w:lvl w:ilvl="6" w:tplc="04090001" w:tentative="1">
+      <w:start w:val="1"/>
+      <w:numFmt w:val="bullet"/>
+      <w:lvlText w:val=""/>
+      <w:lvlJc w:val="left"/>
+      <w:pPr>
+        <w:ind w:left="5040" w:hanging="360"/>
+      </w:pPr>
+      <w:rPr>
+        <w:rFonts w:ascii="Symbol" w:hAnsi="Symbol" w:hint="default"/>
+      </w:rPr>
+    </w:lvl>
+    <w:lvl w:ilvl="7" w:tplc="04090003" w:tentative="1">
+      <w:start w:val="1"/>
+      <w:numFmt w:val="bullet"/>
+      <w:lvlText w:val="o"/>
+      <w:lvlJc w:val="left"/>
+      <w:pPr>
+        <w:ind w:left="5760" w:hanging="360"/>
+      </w:pPr>
+      <w:rPr>
+        <w:rFonts w:ascii="Courier New" w:hAnsi="Courier New" w:cs="Courier New" w:hint="default"/>
+      </w:rPr>
+    </w:lvl>
+    <w:lvl w:ilvl="8" w:tplc="04090005" w:tentative="1">
+      <w:start w:val="1"/>
+      <w:numFmt w:val="bullet"/>
+      <w:lvlText w:val=""/>
+      <w:lvlJc w:val="left"/>
+      <w:pPr>
+        <w:ind w:left="6480" w:hanging="360"/>
+      </w:pPr>
+      <w:rPr>
+        <w:rFonts w:ascii="Wingdings" w:hAnsi="Wingdings" w:hint="default"/>
+      </w:rPr>
+    </w:lvl>
+  </w:abstractNum>
+  <w:abstractNum w:abstractNumId="6" w15:restartNumberingAfterBreak="0">
     <w:nsid w:val="24FB60BA"/>
     <w:multiLevelType w:val="hybridMultilevel"/>
     <w:tmpl w:val="6C9AE080"/>
@@ -5500,7 +5730,7 @@
       </w:rPr>
     </w:lvl>
   </w:abstractNum>
-  <w:abstractNum w:abstractNumId="5" w15:restartNumberingAfterBreak="0">
+  <w:abstractNum w:abstractNumId="7" w15:restartNumberingAfterBreak="0">
     <w:nsid w:val="439E4E1D"/>
     <w:multiLevelType w:val="hybridMultilevel"/>
     <w:tmpl w:val="BE6CEBAC"/>
@@ -5589,7 +5819,7 @@
       </w:pPr>
     </w:lvl>
   </w:abstractNum>
-  <w:abstractNum w:abstractNumId="6" w15:restartNumberingAfterBreak="0">
+  <w:abstractNum w:abstractNumId="8" w15:restartNumberingAfterBreak="0">
     <w:nsid w:val="566F3929"/>
     <w:multiLevelType w:val="hybridMultilevel"/>
     <w:tmpl w:val="723023B6"/>
@@ -5678,7 +5908,7 @@
       </w:pPr>
     </w:lvl>
   </w:abstractNum>
-  <w:abstractNum w:abstractNumId="7" w15:restartNumberingAfterBreak="0">
+  <w:abstractNum w:abstractNumId="9" w15:restartNumberingAfterBreak="0">
     <w:nsid w:val="5E756DE3"/>
     <w:multiLevelType w:val="hybridMultilevel"/>
     <w:tmpl w:val="19E264F6"/>
@@ -5791,7 +6021,7 @@
       </w:rPr>
     </w:lvl>
   </w:abstractNum>
-  <w:abstractNum w:abstractNumId="8" w15:restartNumberingAfterBreak="0">
+  <w:abstractNum w:abstractNumId="10" w15:restartNumberingAfterBreak="0">
     <w:nsid w:val="75BC114C"/>
     <w:multiLevelType w:val="hybridMultilevel"/>
     <w:tmpl w:val="9FE6B896"/>
@@ -5905,31 +6135,37 @@
     </w:lvl>
   </w:abstractNum>
   <w:num w:numId="1">
-    <w:abstractNumId w:val="2"/>
+    <w:abstractNumId w:val="3"/>
   </w:num>
   <w:num w:numId="2">
-    <w:abstractNumId w:val="3"/>
+    <w:abstractNumId w:val="4"/>
   </w:num>
   <w:num w:numId="3">
-    <w:abstractNumId w:val="4"/>
+    <w:abstractNumId w:val="6"/>
   </w:num>
   <w:num w:numId="4">
-    <w:abstractNumId w:val="7"/>
+    <w:abstractNumId w:val="9"/>
   </w:num>
   <w:num w:numId="5">
-    <w:abstractNumId w:val="8"/>
+    <w:abstractNumId w:val="10"/>
   </w:num>
   <w:num w:numId="6">
-    <w:abstractNumId w:val="5"/>
+    <w:abstractNumId w:val="7"/>
   </w:num>
   <w:num w:numId="7">
     <w:abstractNumId w:val="1"/>
   </w:num>
   <w:num w:numId="8">
-    <w:abstractNumId w:val="6"/>
+    <w:abstractNumId w:val="8"/>
   </w:num>
   <w:num w:numId="9">
     <w:abstractNumId w:val="0"/>
+  </w:num>
+  <w:num w:numId="10">
+    <w:abstractNumId w:val="2"/>
+  </w:num>
+  <w:num w:numId="11">
+    <w:abstractNumId w:val="5"/>
   </w:num>
 </w:numbering>
 </file>
@@ -6336,6 +6572,7 @@
   <w:style w:type="character" w:default="1" w:styleId="DefaultParagraphFont">
     <w:name w:val="Default Paragraph Font"/>
     <w:uiPriority w:val="1"/>
+    <w:semiHidden/>
     <w:unhideWhenUsed/>
   </w:style>
   <w:style w:type="table" w:default="1" w:styleId="TableNormal">
@@ -6451,6 +6688,18 @@
     <w:rPr>
       <w:color w:val="605E5C"/>
       <w:shd w:val="clear" w:color="auto" w:fill="E1DFDD"/>
+    </w:rPr>
+  </w:style>
+  <w:style w:type="character" w:styleId="FollowedHyperlink">
+    <w:name w:val="FollowedHyperlink"/>
+    <w:basedOn w:val="DefaultParagraphFont"/>
+    <w:uiPriority w:val="99"/>
+    <w:semiHidden/>
+    <w:unhideWhenUsed/>
+    <w:rsid w:val="001061D4"/>
+    <w:rPr>
+      <w:color w:val="954F72" w:themeColor="followedHyperlink"/>
+      <w:u w:val="single"/>
     </w:rPr>
   </w:style>
 </w:styles>
@@ -6722,7 +6971,7 @@
 </file>
 
 <file path=customXml/itemProps1.xml><?xml version="1.0" encoding="utf-8"?>
-<ds:datastoreItem xmlns:ds="http://schemas.openxmlformats.org/officeDocument/2006/customXml" ds:itemID="{0860D756-10DA-44B0-9133-AF19838549E0}">
+<ds:datastoreItem xmlns:ds="http://schemas.openxmlformats.org/officeDocument/2006/customXml" ds:itemID="{39A464D4-BB1E-4059-81F8-3AC7984ED46D}">
   <ds:schemaRefs>
     <ds:schemaRef ds:uri="http://schemas.openxmlformats.org/officeDocument/2006/bibliography"/>
   </ds:schemaRefs>

</xml_diff>

<commit_message>
fixed the gridline display
</commit_message>
<xml_diff>
--- a/User_Manual/User_Manual_fisheye.docx
+++ b/User_Manual/User_Manual_fisheye.docx
@@ -1274,10 +1274,16 @@
           <w:sz w:val="24"/>
           <w:szCs w:val="24"/>
         </w:rPr>
-        <w:t>Checkout the code from GitHub</w:t>
-      </w:r>
-      <w:bookmarkStart w:id="0" w:name="_GoBack"/>
-      <w:bookmarkEnd w:id="0"/>
+        <w:t>Fork</w:t>
+      </w:r>
+      <w:r>
+        <w:rPr>
+          <w:rFonts w:asciiTheme="majorHAnsi" w:hAnsiTheme="majorHAnsi"/>
+          <w:sz w:val="24"/>
+          <w:szCs w:val="24"/>
+        </w:rPr>
+        <w:t xml:space="preserve"> the code from GitHub</w:t>
+      </w:r>
     </w:p>
     <w:p>
       <w:pPr>
@@ -1298,23 +1304,7 @@
           <w:sz w:val="24"/>
           <w:szCs w:val="24"/>
         </w:rPr>
-        <w:t xml:space="preserve">Introduction to Git </w:t>
-      </w:r>
-      <w:r>
-        <w:rPr>
-          <w:rFonts w:asciiTheme="majorHAnsi" w:hAnsiTheme="majorHAnsi"/>
-          <w:sz w:val="24"/>
-          <w:szCs w:val="24"/>
-        </w:rPr>
-        <w:t>–</w:t>
-      </w:r>
-      <w:r>
-        <w:rPr>
-          <w:rFonts w:asciiTheme="majorHAnsi" w:hAnsiTheme="majorHAnsi"/>
-          <w:sz w:val="24"/>
-          <w:szCs w:val="24"/>
-        </w:rPr>
-        <w:t xml:space="preserve"> Branching and Merging</w:t>
+        <w:t>Introduction to Git – Branching and Merging</w:t>
       </w:r>
       <w:r>
         <w:rPr>
@@ -1349,6 +1339,57 @@
           <w:szCs w:val="24"/>
         </w:rPr>
       </w:pPr>
+      <w:r>
+        <w:rPr>
+          <w:rFonts w:asciiTheme="majorHAnsi" w:hAnsiTheme="majorHAnsi"/>
+          <w:sz w:val="24"/>
+          <w:szCs w:val="24"/>
+        </w:rPr>
+        <w:t>Contribute to someone's repository</w:t>
+      </w:r>
+      <w:r>
+        <w:rPr>
+          <w:rFonts w:asciiTheme="majorHAnsi" w:hAnsiTheme="majorHAnsi"/>
+          <w:sz w:val="24"/>
+          <w:szCs w:val="24"/>
+        </w:rPr>
+        <w:t>:</w:t>
+      </w:r>
+    </w:p>
+    <w:p>
+      <w:pPr>
+        <w:pStyle w:val="ListParagraph"/>
+        <w:ind w:left="1440"/>
+        <w:rPr>
+          <w:rFonts w:asciiTheme="majorHAnsi" w:hAnsiTheme="majorHAnsi"/>
+          <w:sz w:val="24"/>
+          <w:szCs w:val="24"/>
+        </w:rPr>
+      </w:pPr>
+      <w:hyperlink r:id="rId17" w:history="1">
+        <w:r>
+          <w:rPr>
+            <w:rStyle w:val="Hyperlink"/>
+            <w:rFonts w:asciiTheme="majorHAnsi" w:hAnsiTheme="majorHAnsi"/>
+            <w:sz w:val="24"/>
+            <w:szCs w:val="24"/>
+          </w:rPr>
+          <w:t>http://kbroman.org/github_tutorial/pages/fork.html</w:t>
+        </w:r>
+      </w:hyperlink>
+    </w:p>
+    <w:p>
+      <w:pPr>
+        <w:pStyle w:val="ListParagraph"/>
+        <w:ind w:left="1440"/>
+        <w:rPr>
+          <w:rFonts w:asciiTheme="majorHAnsi" w:hAnsiTheme="majorHAnsi"/>
+          <w:sz w:val="24"/>
+          <w:szCs w:val="24"/>
+        </w:rPr>
+      </w:pPr>
+      <w:bookmarkStart w:id="0" w:name="_GoBack"/>
+      <w:bookmarkEnd w:id="0"/>
     </w:p>
     <w:p>
       <w:pPr>
@@ -2220,7 +2261,23 @@
                                   <w:rFonts w:eastAsia="Calibri"/>
                                   <w:color w:val="BF9000"/>
                                 </w:rPr>
-                                <w:t xml:space="preserve">(zeropoint </w:t>
+                                <w:t>(</w:t>
+                              </w:r>
+                              <w:proofErr w:type="spellStart"/>
+                              <w:r>
+                                <w:rPr>
+                                  <w:rFonts w:eastAsia="Calibri"/>
+                                  <w:color w:val="BF9000"/>
+                                </w:rPr>
+                                <w:t>zeropoint</w:t>
+                              </w:r>
+                              <w:proofErr w:type="spellEnd"/>
+                              <w:r>
+                                <w:rPr>
+                                  <w:rFonts w:eastAsia="Calibri"/>
+                                  <w:color w:val="BF9000"/>
+                                </w:rPr>
+                                <w:t xml:space="preserve"> </w:t>
                               </w:r>
                               <w:r>
                                 <w:rPr>
@@ -3679,7 +3736,23 @@
                             <w:rFonts w:eastAsia="Calibri"/>
                             <w:color w:val="BF9000"/>
                           </w:rPr>
-                          <w:t xml:space="preserve">(zeropoint </w:t>
+                          <w:t>(</w:t>
+                        </w:r>
+                        <w:proofErr w:type="spellStart"/>
+                        <w:r>
+                          <w:rPr>
+                            <w:rFonts w:eastAsia="Calibri"/>
+                            <w:color w:val="BF9000"/>
+                          </w:rPr>
+                          <w:t>zeropoint</w:t>
+                        </w:r>
+                        <w:proofErr w:type="spellEnd"/>
+                        <w:r>
+                          <w:rPr>
+                            <w:rFonts w:eastAsia="Calibri"/>
+                            <w:color w:val="BF9000"/>
+                          </w:rPr>
+                          <w:t xml:space="preserve"> </w:t>
                         </w:r>
                         <w:r>
                           <w:rPr>
@@ -4213,8 +4286,19 @@
           <w:sz w:val="32"/>
           <w:szCs w:val="32"/>
         </w:rPr>
-        <w:t>easure zeropoint</w:t>
-      </w:r>
+        <w:t xml:space="preserve">easure </w:t>
+      </w:r>
+      <w:proofErr w:type="spellStart"/>
+      <w:r>
+        <w:rPr>
+          <w:rFonts w:asciiTheme="majorHAnsi" w:hAnsiTheme="majorHAnsi"/>
+          <w:bCs/>
+          <w:sz w:val="32"/>
+          <w:szCs w:val="32"/>
+        </w:rPr>
+        <w:t>zeropoint</w:t>
+      </w:r>
+      <w:proofErr w:type="spellEnd"/>
       <w:r>
         <w:rPr>
           <w:rFonts w:asciiTheme="majorHAnsi" w:hAnsiTheme="majorHAnsi"/>
@@ -4311,7 +4395,23 @@
           <w:sz w:val="32"/>
           <w:szCs w:val="32"/>
         </w:rPr>
-        <w:t>, save the following files in Calibration_files folder</w:t>
+        <w:t xml:space="preserve">, save the following files in </w:t>
+      </w:r>
+      <w:proofErr w:type="spellStart"/>
+      <w:r>
+        <w:rPr>
+          <w:sz w:val="32"/>
+          <w:szCs w:val="32"/>
+        </w:rPr>
+        <w:t>Calibration_files</w:t>
+      </w:r>
+      <w:proofErr w:type="spellEnd"/>
+      <w:r>
+        <w:rPr>
+          <w:sz w:val="32"/>
+          <w:szCs w:val="32"/>
+        </w:rPr>
+        <w:t xml:space="preserve"> folder</w:t>
       </w:r>
       <w:r>
         <w:rPr>
@@ -4558,8 +4658,17 @@
           <w:sz w:val="32"/>
           <w:szCs w:val="32"/>
         </w:rPr>
-        <w:t>Measure Zeropoint</w:t>
-      </w:r>
+        <w:t xml:space="preserve">Measure </w:t>
+      </w:r>
+      <w:proofErr w:type="spellStart"/>
+      <w:r>
+        <w:rPr>
+          <w:sz w:val="32"/>
+          <w:szCs w:val="32"/>
+        </w:rPr>
+        <w:t>Zeropoint</w:t>
+      </w:r>
+      <w:proofErr w:type="spellEnd"/>
     </w:p>
     <w:p>
       <w:pPr>
@@ -4606,7 +4715,47 @@
           <w:sz w:val="32"/>
           <w:szCs w:val="32"/>
         </w:rPr>
-        <w:t xml:space="preserve">Enter the file name to be used in determining the zeropoint in filepath.py under measure_zeropoint </w:t>
+        <w:t xml:space="preserve">Enter the file name to be used in determining the </w:t>
+      </w:r>
+      <w:proofErr w:type="spellStart"/>
+      <w:r>
+        <w:rPr>
+          <w:rFonts w:asciiTheme="majorHAnsi" w:hAnsiTheme="majorHAnsi"/>
+          <w:bCs/>
+          <w:sz w:val="32"/>
+          <w:szCs w:val="32"/>
+        </w:rPr>
+        <w:t>zeropoint</w:t>
+      </w:r>
+      <w:proofErr w:type="spellEnd"/>
+      <w:r>
+        <w:rPr>
+          <w:rFonts w:asciiTheme="majorHAnsi" w:hAnsiTheme="majorHAnsi"/>
+          <w:bCs/>
+          <w:sz w:val="32"/>
+          <w:szCs w:val="32"/>
+        </w:rPr>
+        <w:t xml:space="preserve"> in filepath.py under </w:t>
+      </w:r>
+      <w:proofErr w:type="spellStart"/>
+      <w:r>
+        <w:rPr>
+          <w:rFonts w:asciiTheme="majorHAnsi" w:hAnsiTheme="majorHAnsi"/>
+          <w:bCs/>
+          <w:sz w:val="32"/>
+          <w:szCs w:val="32"/>
+        </w:rPr>
+        <w:t>measure_zeropoint</w:t>
+      </w:r>
+      <w:proofErr w:type="spellEnd"/>
+      <w:r>
+        <w:rPr>
+          <w:rFonts w:asciiTheme="majorHAnsi" w:hAnsiTheme="majorHAnsi"/>
+          <w:bCs/>
+          <w:sz w:val="32"/>
+          <w:szCs w:val="32"/>
+        </w:rPr>
+        <w:t xml:space="preserve"> </w:t>
       </w:r>
     </w:p>
     <w:p>
@@ -4632,6 +4781,7 @@
         </w:rPr>
         <w:t xml:space="preserve">Run reduction.py, reduced image should be saved in </w:t>
       </w:r>
+      <w:proofErr w:type="spellStart"/>
       <w:r>
         <w:rPr>
           <w:rFonts w:asciiTheme="majorHAnsi" w:hAnsiTheme="majorHAnsi"/>
@@ -4641,6 +4791,7 @@
         </w:rPr>
         <w:t>filepath.data_cal</w:t>
       </w:r>
+      <w:proofErr w:type="spellEnd"/>
     </w:p>
     <w:p>
       <w:pPr>
@@ -4756,7 +4907,39 @@
           <w:sz w:val="32"/>
           <w:szCs w:val="32"/>
         </w:rPr>
-        <w:t xml:space="preserve">(Optional)If you would like to measure the zeropoint, extinction coefficient, and the center coordinate, set measure_reference = ‘yes’ and </w:t>
+        <w:t xml:space="preserve">(Optional)If you would like to measure the </w:t>
+      </w:r>
+      <w:proofErr w:type="spellStart"/>
+      <w:r>
+        <w:rPr>
+          <w:sz w:val="32"/>
+          <w:szCs w:val="32"/>
+        </w:rPr>
+        <w:t>zeropoint</w:t>
+      </w:r>
+      <w:proofErr w:type="spellEnd"/>
+      <w:r>
+        <w:rPr>
+          <w:sz w:val="32"/>
+          <w:szCs w:val="32"/>
+        </w:rPr>
+        <w:t xml:space="preserve">, extinction coefficient, and the center coordinate, set </w:t>
+      </w:r>
+      <w:proofErr w:type="spellStart"/>
+      <w:r>
+        <w:rPr>
+          <w:sz w:val="32"/>
+          <w:szCs w:val="32"/>
+        </w:rPr>
+        <w:t>measure_reference</w:t>
+      </w:r>
+      <w:proofErr w:type="spellEnd"/>
+      <w:r>
+        <w:rPr>
+          <w:sz w:val="32"/>
+          <w:szCs w:val="32"/>
+        </w:rPr>
+        <w:t xml:space="preserve"> = ‘yes’ and </w:t>
       </w:r>
       <w:r>
         <w:rPr>
@@ -4941,7 +5124,7 @@
       </w:r>
     </w:p>
     <w:sectPr>
-      <w:footerReference w:type="default" r:id="rId17"/>
+      <w:footerReference w:type="default" r:id="rId18"/>
       <w:pgSz w:w="12240" w:h="15840"/>
       <w:pgMar w:top="1440" w:right="1440" w:bottom="1440" w:left="1440" w:header="720" w:footer="720" w:gutter="0"/>
       <w:cols w:space="720"/>
@@ -6971,7 +7154,7 @@
 </file>
 
 <file path=customXml/itemProps1.xml><?xml version="1.0" encoding="utf-8"?>
-<ds:datastoreItem xmlns:ds="http://schemas.openxmlformats.org/officeDocument/2006/customXml" ds:itemID="{39A464D4-BB1E-4059-81F8-3AC7984ED46D}">
+<ds:datastoreItem xmlns:ds="http://schemas.openxmlformats.org/officeDocument/2006/customXml" ds:itemID="{C9C960DE-F566-4742-BB90-913BC3FDF342}">
   <ds:schemaRefs>
     <ds:schemaRef ds:uri="http://schemas.openxmlformats.org/officeDocument/2006/bibliography"/>
   </ds:schemaRefs>

</xml_diff>

<commit_message>
simplified the mask generation script
</commit_message>
<xml_diff>
--- a/User_Manual/User_Manual_fisheye.docx
+++ b/User_Manual/User_Manual_fisheye.docx
@@ -1274,15 +1274,7 @@
           <w:sz w:val="24"/>
           <w:szCs w:val="24"/>
         </w:rPr>
-        <w:t>Fork</w:t>
-      </w:r>
-      <w:r>
-        <w:rPr>
-          <w:rFonts w:asciiTheme="majorHAnsi" w:hAnsiTheme="majorHAnsi"/>
-          <w:sz w:val="24"/>
-          <w:szCs w:val="24"/>
-        </w:rPr>
-        <w:t xml:space="preserve"> the code from GitHub</w:t>
+        <w:t>Install Git and create GitHub account</w:t>
       </w:r>
     </w:p>
     <w:p>
@@ -1304,17 +1296,214 @@
           <w:sz w:val="24"/>
           <w:szCs w:val="24"/>
         </w:rPr>
-        <w:t>Introduction to Git – Branching and Merging</w:t>
-      </w:r>
-      <w:r>
+        <w:t xml:space="preserve">Git: </w:t>
+      </w:r>
+      <w:hyperlink r:id="rId16" w:history="1">
+        <w:r>
+          <w:rPr>
+            <w:rStyle w:val="Hyperlink"/>
+            <w:rFonts w:asciiTheme="majorHAnsi" w:hAnsiTheme="majorHAnsi"/>
+            <w:sz w:val="24"/>
+            <w:szCs w:val="24"/>
+          </w:rPr>
+          <w:t>https://git-scm.com/</w:t>
+        </w:r>
+      </w:hyperlink>
+    </w:p>
+    <w:p>
+      <w:pPr>
+        <w:pStyle w:val="ListParagraph"/>
+        <w:numPr>
+          <w:ilvl w:val="1"/>
+          <w:numId w:val="11"/>
+        </w:numPr>
         <w:rPr>
           <w:rFonts w:asciiTheme="majorHAnsi" w:hAnsiTheme="majorHAnsi"/>
           <w:sz w:val="24"/>
           <w:szCs w:val="24"/>
         </w:rPr>
+      </w:pPr>
+      <w:r>
+        <w:rPr>
+          <w:rFonts w:asciiTheme="majorHAnsi" w:hAnsiTheme="majorHAnsi"/>
+          <w:sz w:val="24"/>
+          <w:szCs w:val="24"/>
+        </w:rPr>
+        <w:t xml:space="preserve">GitHub: </w:t>
+      </w:r>
+      <w:hyperlink r:id="rId17" w:history="1">
+        <w:r>
+          <w:rPr>
+            <w:rStyle w:val="Hyperlink"/>
+            <w:rFonts w:asciiTheme="majorHAnsi" w:hAnsiTheme="majorHAnsi"/>
+            <w:sz w:val="24"/>
+            <w:szCs w:val="24"/>
+          </w:rPr>
+          <w:t>https://github.com/</w:t>
+        </w:r>
+      </w:hyperlink>
+    </w:p>
+    <w:p>
+      <w:pPr>
+        <w:pStyle w:val="ListParagraph"/>
+        <w:numPr>
+          <w:ilvl w:val="1"/>
+          <w:numId w:val="11"/>
+        </w:numPr>
+        <w:rPr>
+          <w:rFonts w:asciiTheme="majorHAnsi" w:hAnsiTheme="majorHAnsi"/>
+          <w:sz w:val="24"/>
+          <w:szCs w:val="24"/>
+        </w:rPr>
+      </w:pPr>
+      <w:r>
+        <w:rPr>
+          <w:rFonts w:asciiTheme="majorHAnsi" w:hAnsiTheme="majorHAnsi"/>
+          <w:sz w:val="24"/>
+          <w:szCs w:val="24"/>
+        </w:rPr>
+        <w:t xml:space="preserve">Git </w:t>
+      </w:r>
+      <w:r>
+        <w:rPr>
+          <w:rFonts w:asciiTheme="majorHAnsi" w:hAnsiTheme="majorHAnsi"/>
+          <w:sz w:val="24"/>
+          <w:szCs w:val="24"/>
+        </w:rPr>
+        <w:t>t</w:t>
+      </w:r>
+      <w:r>
+        <w:rPr>
+          <w:rFonts w:asciiTheme="majorHAnsi" w:hAnsiTheme="majorHAnsi"/>
+          <w:sz w:val="24"/>
+          <w:szCs w:val="24"/>
+        </w:rPr>
+        <w:t>utorials:</w:t>
+      </w:r>
+      <w:r>
+        <w:rPr>
+          <w:rFonts w:asciiTheme="majorHAnsi" w:hAnsiTheme="majorHAnsi"/>
+          <w:sz w:val="24"/>
+          <w:szCs w:val="24"/>
+        </w:rPr>
+        <w:t xml:space="preserve"> </w:t>
+      </w:r>
+      <w:hyperlink r:id="rId18" w:history="1">
+        <w:r>
+          <w:rPr>
+            <w:rStyle w:val="Hyperlink"/>
+            <w:rFonts w:asciiTheme="majorHAnsi" w:hAnsiTheme="majorHAnsi"/>
+            <w:sz w:val="24"/>
+            <w:szCs w:val="24"/>
+          </w:rPr>
+          <w:t>https://www.youtube.com/playlist?list=PL6gx4Cwl9DGAKWClAD_iKpNC0bGHxGhcx</w:t>
+        </w:r>
+      </w:hyperlink>
+    </w:p>
+    <w:p>
+      <w:pPr>
+        <w:pStyle w:val="ListParagraph"/>
+        <w:numPr>
+          <w:ilvl w:val="0"/>
+          <w:numId w:val="11"/>
+        </w:numPr>
+        <w:rPr>
+          <w:rFonts w:asciiTheme="majorHAnsi" w:hAnsiTheme="majorHAnsi"/>
+          <w:sz w:val="24"/>
+          <w:szCs w:val="24"/>
+        </w:rPr>
+      </w:pPr>
+      <w:r>
+        <w:rPr>
+          <w:rFonts w:asciiTheme="majorHAnsi" w:hAnsiTheme="majorHAnsi"/>
+          <w:sz w:val="24"/>
+          <w:szCs w:val="24"/>
+        </w:rPr>
+        <w:t>Fork</w:t>
+      </w:r>
+      <w:r>
+        <w:rPr>
+          <w:rFonts w:asciiTheme="majorHAnsi" w:hAnsiTheme="majorHAnsi"/>
+          <w:sz w:val="24"/>
+          <w:szCs w:val="24"/>
+        </w:rPr>
+        <w:t xml:space="preserve"> the code from GitHub</w:t>
+      </w:r>
+    </w:p>
+    <w:p>
+      <w:pPr>
+        <w:pStyle w:val="ListParagraph"/>
+        <w:numPr>
+          <w:ilvl w:val="1"/>
+          <w:numId w:val="11"/>
+        </w:numPr>
+        <w:rPr>
+          <w:rFonts w:asciiTheme="majorHAnsi" w:hAnsiTheme="majorHAnsi"/>
+          <w:sz w:val="24"/>
+          <w:szCs w:val="24"/>
+        </w:rPr>
+      </w:pPr>
+      <w:r>
+        <w:rPr>
+          <w:rFonts w:asciiTheme="majorHAnsi" w:hAnsiTheme="majorHAnsi"/>
+          <w:sz w:val="24"/>
+          <w:szCs w:val="24"/>
+        </w:rPr>
+        <w:t xml:space="preserve">Project repository: </w:t>
+      </w:r>
+    </w:p>
+    <w:p>
+      <w:pPr>
+        <w:pStyle w:val="ListParagraph"/>
+        <w:ind w:left="1440"/>
+        <w:rPr>
+          <w:rFonts w:asciiTheme="majorHAnsi" w:hAnsiTheme="majorHAnsi"/>
+          <w:sz w:val="24"/>
+          <w:szCs w:val="24"/>
+        </w:rPr>
+      </w:pPr>
+      <w:hyperlink r:id="rId19" w:history="1">
+        <w:r>
+          <w:rPr>
+            <w:rStyle w:val="Hyperlink"/>
+            <w:rFonts w:asciiTheme="majorHAnsi" w:hAnsiTheme="majorHAnsi"/>
+            <w:sz w:val="24"/>
+            <w:szCs w:val="24"/>
+          </w:rPr>
+          <w:t>https://github.com/liweihung/Fisheye</w:t>
+        </w:r>
+      </w:hyperlink>
+    </w:p>
+    <w:p>
+      <w:pPr>
+        <w:pStyle w:val="ListParagraph"/>
+        <w:numPr>
+          <w:ilvl w:val="1"/>
+          <w:numId w:val="11"/>
+        </w:numPr>
+        <w:rPr>
+          <w:rFonts w:asciiTheme="majorHAnsi" w:hAnsiTheme="majorHAnsi"/>
+          <w:sz w:val="24"/>
+          <w:szCs w:val="24"/>
+        </w:rPr>
+      </w:pPr>
+      <w:r>
+        <w:rPr>
+          <w:rFonts w:asciiTheme="majorHAnsi" w:hAnsiTheme="majorHAnsi"/>
+          <w:sz w:val="24"/>
+          <w:szCs w:val="24"/>
+        </w:rPr>
+        <w:t>Introduction to Git – Branching and Merging</w:t>
+      </w:r>
+      <w:r>
+        <w:rPr>
+          <w:rFonts w:asciiTheme="majorHAnsi" w:hAnsiTheme="majorHAnsi"/>
+          <w:sz w:val="24"/>
+          <w:szCs w:val="24"/>
+        </w:rPr>
         <w:t xml:space="preserve">: </w:t>
       </w:r>
-      <w:hyperlink r:id="rId16" w:history="1">
+      <w:hyperlink r:id="rId20" w:history="1">
         <w:r>
           <w:rPr>
             <w:rStyle w:val="Hyperlink"/>
@@ -1366,7 +1555,7 @@
           <w:szCs w:val="24"/>
         </w:rPr>
       </w:pPr>
-      <w:hyperlink r:id="rId17" w:history="1">
+      <w:hyperlink r:id="rId21" w:history="1">
         <w:r>
           <w:rPr>
             <w:rStyle w:val="Hyperlink"/>
@@ -1388,8 +1577,6 @@
           <w:szCs w:val="24"/>
         </w:rPr>
       </w:pPr>
-      <w:bookmarkStart w:id="0" w:name="_GoBack"/>
-      <w:bookmarkEnd w:id="0"/>
     </w:p>
     <w:p>
       <w:pPr>
@@ -4523,22 +4710,6 @@
       <w:r>
         <w:rPr>
           <w:rFonts w:asciiTheme="majorHAnsi" w:hAnsiTheme="majorHAnsi" w:cstheme="majorHAnsi"/>
-          <w:sz w:val="32"/>
-          <w:szCs w:val="32"/>
-        </w:rPr>
-        <w:t>-- see the above flowchart</w:t>
-      </w:r>
-      <w:r>
-        <w:rPr>
-          <w:rFonts w:asciiTheme="majorHAnsi" w:hAnsiTheme="majorHAnsi" w:cstheme="majorHAnsi"/>
-          <w:sz w:val="32"/>
-          <w:szCs w:val="32"/>
-        </w:rPr>
-        <w:tab/>
-      </w:r>
-      <w:r>
-        <w:rPr>
-          <w:rFonts w:asciiTheme="majorHAnsi" w:hAnsiTheme="majorHAnsi" w:cstheme="majorHAnsi"/>
           <w:bCs/>
           <w:sz w:val="32"/>
           <w:szCs w:val="32"/>
@@ -4569,7 +4740,7 @@
           <w:sz w:val="32"/>
           <w:szCs w:val="32"/>
         </w:rPr>
-        <w:t>Edit the file names and fitting parameters in mask_input.py</w:t>
+        <w:t>Edit mask_input.py</w:t>
       </w:r>
     </w:p>
     <w:p>
@@ -4625,6 +4796,20 @@
         </w:rPr>
         <w:t xml:space="preserve">Check the output file </w:t>
       </w:r>
+      <w:bookmarkStart w:id="0" w:name="_GoBack"/>
+      <w:bookmarkEnd w:id="0"/>
+    </w:p>
+    <w:p>
+      <w:pPr>
+        <w:rPr>
+          <w:rFonts w:asciiTheme="majorHAnsi" w:hAnsiTheme="majorHAnsi"/>
+          <w:b/>
+          <w:color w:val="000000" w:themeColor="text1"/>
+          <w:sz w:val="32"/>
+          <w:szCs w:val="32"/>
+          <w:u w:val="single"/>
+        </w:rPr>
+      </w:pPr>
     </w:p>
     <w:p>
       <w:pPr>
@@ -4966,6 +5151,7 @@
           <w:sz w:val="32"/>
           <w:szCs w:val="32"/>
         </w:rPr>
+        <w:lastRenderedPageBreak/>
         <w:t>Data reduction</w:t>
       </w:r>
     </w:p>
@@ -4986,7 +5172,6 @@
           <w:sz w:val="32"/>
           <w:szCs w:val="32"/>
         </w:rPr>
-        <w:lastRenderedPageBreak/>
         <w:t>Centering</w:t>
       </w:r>
     </w:p>
@@ -5124,7 +5309,7 @@
       </w:r>
     </w:p>
     <w:sectPr>
-      <w:footerReference w:type="default" r:id="rId18"/>
+      <w:footerReference w:type="default" r:id="rId22"/>
       <w:pgSz w:w="12240" w:h="15840"/>
       <w:pgMar w:top="1440" w:right="1440" w:bottom="1440" w:left="1440" w:header="720" w:footer="720" w:gutter="0"/>
       <w:cols w:space="720"/>
@@ -7154,7 +7339,7 @@
 </file>
 
 <file path=customXml/itemProps1.xml><?xml version="1.0" encoding="utf-8"?>
-<ds:datastoreItem xmlns:ds="http://schemas.openxmlformats.org/officeDocument/2006/customXml" ds:itemID="{C9C960DE-F566-4742-BB90-913BC3FDF342}">
+<ds:datastoreItem xmlns:ds="http://schemas.openxmlformats.org/officeDocument/2006/customXml" ds:itemID="{7AA1882D-7334-49CB-ABF8-225B1B9A10B2}">
   <ds:schemaRefs>
     <ds:schemaRef ds:uri="http://schemas.openxmlformats.org/officeDocument/2006/bibliography"/>
   </ds:schemaRefs>

</xml_diff>